<commit_message>
Pending task in s3 done
</commit_message>
<xml_diff>
--- a/Task/S3-Task.docx
+++ b/Task/S3-Task.docx
@@ -77,6 +77,7 @@
         <w:rPr>
           <w:b/>
           <w:bCs/>
+          <w:noProof/>
           <w:sz w:val="28"/>
           <w:szCs w:val="28"/>
         </w:rPr>
@@ -131,6 +132,7 @@
         <w:rPr>
           <w:b/>
           <w:bCs/>
+          <w:noProof/>
           <w:sz w:val="28"/>
           <w:szCs w:val="28"/>
         </w:rPr>
@@ -221,6 +223,7 @@
         <w:rPr>
           <w:b/>
           <w:bCs/>
+          <w:noProof/>
           <w:sz w:val="28"/>
           <w:szCs w:val="28"/>
         </w:rPr>
@@ -274,6 +277,7 @@
         <w:rPr>
           <w:b/>
           <w:bCs/>
+          <w:noProof/>
           <w:sz w:val="28"/>
           <w:szCs w:val="28"/>
         </w:rPr>
@@ -388,6 +392,7 @@
         <w:rPr>
           <w:b/>
           <w:bCs/>
+          <w:noProof/>
           <w:sz w:val="28"/>
           <w:szCs w:val="28"/>
         </w:rPr>
@@ -462,6 +467,7 @@
         <w:rPr>
           <w:b/>
           <w:bCs/>
+          <w:noProof/>
           <w:sz w:val="28"/>
           <w:szCs w:val="28"/>
         </w:rPr>
@@ -548,27 +554,7 @@
           <w:sz w:val="28"/>
           <w:szCs w:val="28"/>
         </w:rPr>
-        <w:t xml:space="preserve">Configure bucket </w:t>
-      </w:r>
-      <w:proofErr w:type="spellStart"/>
-      <w:r>
-        <w:rPr>
-          <w:b/>
-          <w:bCs/>
-          <w:sz w:val="28"/>
-          <w:szCs w:val="28"/>
-        </w:rPr>
-        <w:t>policy,only</w:t>
-      </w:r>
-      <w:proofErr w:type="spellEnd"/>
-      <w:r>
-        <w:rPr>
-          <w:b/>
-          <w:bCs/>
-          <w:sz w:val="28"/>
-          <w:szCs w:val="28"/>
-        </w:rPr>
-        <w:t xml:space="preserve"> Admin user can see the objects of s3 bucket.</w:t>
+        <w:t>Configure bucket policy,only Admin user can see the objects of s3 bucket.</w:t>
       </w:r>
     </w:p>
     <w:p>
@@ -605,6 +591,7 @@
         <w:rPr>
           <w:b/>
           <w:bCs/>
+          <w:noProof/>
           <w:sz w:val="28"/>
           <w:szCs w:val="28"/>
         </w:rPr>
@@ -679,6 +666,7 @@
         <w:rPr>
           <w:b/>
           <w:bCs/>
+          <w:noProof/>
           <w:sz w:val="28"/>
           <w:szCs w:val="28"/>
         </w:rPr>
@@ -794,6 +782,7 @@
         <w:rPr>
           <w:b/>
           <w:bCs/>
+          <w:noProof/>
           <w:sz w:val="28"/>
           <w:szCs w:val="28"/>
         </w:rPr>
@@ -843,6 +832,7 @@
         <w:rPr>
           <w:b/>
           <w:bCs/>
+          <w:noProof/>
           <w:sz w:val="28"/>
           <w:szCs w:val="28"/>
         </w:rPr>
@@ -946,6 +936,7 @@
         <w:rPr>
           <w:b/>
           <w:bCs/>
+          <w:noProof/>
           <w:sz w:val="28"/>
           <w:szCs w:val="28"/>
         </w:rPr>
@@ -1001,6 +992,7 @@
         <w:rPr>
           <w:b/>
           <w:bCs/>
+          <w:noProof/>
           <w:sz w:val="28"/>
           <w:szCs w:val="28"/>
         </w:rPr>
@@ -1104,6 +1096,7 @@
         <w:rPr>
           <w:b/>
           <w:bCs/>
+          <w:noProof/>
           <w:sz w:val="28"/>
           <w:szCs w:val="28"/>
         </w:rPr>
@@ -1170,6 +1163,7 @@
         <w:rPr>
           <w:b/>
           <w:bCs/>
+          <w:noProof/>
           <w:sz w:val="28"/>
           <w:szCs w:val="28"/>
         </w:rPr>
@@ -1247,27 +1241,116 @@
           <w:sz w:val="28"/>
           <w:szCs w:val="28"/>
         </w:rPr>
-        <w:t xml:space="preserve">Upload one 1 </w:t>
-      </w:r>
-      <w:proofErr w:type="spellStart"/>
-      <w:r>
-        <w:rPr>
-          <w:b/>
-          <w:bCs/>
-          <w:sz w:val="28"/>
-          <w:szCs w:val="28"/>
-        </w:rPr>
-        <w:t>gb</w:t>
-      </w:r>
-      <w:proofErr w:type="spellEnd"/>
-      <w:r>
-        <w:rPr>
-          <w:b/>
-          <w:bCs/>
-          <w:sz w:val="28"/>
-          <w:szCs w:val="28"/>
-        </w:rPr>
-        <w:t xml:space="preserve"> of file to s3 using cli.</w:t>
+        <w:t>Upload one 1 gb of file to s3 using cli.</w:t>
+      </w:r>
+    </w:p>
+    <w:p>
+      <w:pPr>
+        <w:pStyle w:val="ListParagraph"/>
+        <w:rPr>
+          <w:b/>
+          <w:bCs/>
+          <w:sz w:val="28"/>
+          <w:szCs w:val="28"/>
+        </w:rPr>
+      </w:pPr>
+      <w:r>
+        <w:rPr>
+          <w:b/>
+          <w:bCs/>
+          <w:sz w:val="28"/>
+          <w:szCs w:val="28"/>
+        </w:rPr>
+        <w:drawing>
+          <wp:inline distT="0" distB="0" distL="0" distR="0" wp14:anchorId="58B2F2B0" wp14:editId="3407545A">
+            <wp:extent cx="5731510" cy="2047240"/>
+            <wp:effectExtent l="0" t="0" r="2540" b="0"/>
+            <wp:docPr id="1570849528" name="Picture 1"/>
+            <wp:cNvGraphicFramePr>
+              <a:graphicFrameLocks xmlns:a="http://schemas.openxmlformats.org/drawingml/2006/main" noChangeAspect="1"/>
+            </wp:cNvGraphicFramePr>
+            <a:graphic xmlns:a="http://schemas.openxmlformats.org/drawingml/2006/main">
+              <a:graphicData uri="http://schemas.openxmlformats.org/drawingml/2006/picture">
+                <pic:pic xmlns:pic="http://schemas.openxmlformats.org/drawingml/2006/picture">
+                  <pic:nvPicPr>
+                    <pic:cNvPr id="1570849528" name=""/>
+                    <pic:cNvPicPr/>
+                  </pic:nvPicPr>
+                  <pic:blipFill>
+                    <a:blip r:embed="rId19"/>
+                    <a:stretch>
+                      <a:fillRect/>
+                    </a:stretch>
+                  </pic:blipFill>
+                  <pic:spPr>
+                    <a:xfrm>
+                      <a:off x="0" y="0"/>
+                      <a:ext cx="5731510" cy="2047240"/>
+                    </a:xfrm>
+                    <a:prstGeom prst="rect">
+                      <a:avLst/>
+                    </a:prstGeom>
+                  </pic:spPr>
+                </pic:pic>
+              </a:graphicData>
+            </a:graphic>
+          </wp:inline>
+        </w:drawing>
+      </w:r>
+    </w:p>
+    <w:p>
+      <w:pPr>
+        <w:pStyle w:val="ListParagraph"/>
+        <w:rPr>
+          <w:b/>
+          <w:bCs/>
+          <w:sz w:val="28"/>
+          <w:szCs w:val="28"/>
+        </w:rPr>
+      </w:pPr>
+      <w:r>
+        <w:rPr>
+          <w:b/>
+          <w:bCs/>
+          <w:sz w:val="28"/>
+          <w:szCs w:val="28"/>
+        </w:rPr>
+        <w:lastRenderedPageBreak/>
+        <w:drawing>
+          <wp:inline distT="0" distB="0" distL="0" distR="0" wp14:anchorId="295AB65C" wp14:editId="01D96CDE">
+            <wp:extent cx="5731510" cy="1861185"/>
+            <wp:effectExtent l="0" t="0" r="2540" b="5715"/>
+            <wp:docPr id="6173589" name="Picture 1"/>
+            <wp:cNvGraphicFramePr>
+              <a:graphicFrameLocks xmlns:a="http://schemas.openxmlformats.org/drawingml/2006/main" noChangeAspect="1"/>
+            </wp:cNvGraphicFramePr>
+            <a:graphic xmlns:a="http://schemas.openxmlformats.org/drawingml/2006/main">
+              <a:graphicData uri="http://schemas.openxmlformats.org/drawingml/2006/picture">
+                <pic:pic xmlns:pic="http://schemas.openxmlformats.org/drawingml/2006/picture">
+                  <pic:nvPicPr>
+                    <pic:cNvPr id="6173589" name=""/>
+                    <pic:cNvPicPr/>
+                  </pic:nvPicPr>
+                  <pic:blipFill>
+                    <a:blip r:embed="rId20"/>
+                    <a:stretch>
+                      <a:fillRect/>
+                    </a:stretch>
+                  </pic:blipFill>
+                  <pic:spPr>
+                    <a:xfrm>
+                      <a:off x="0" y="0"/>
+                      <a:ext cx="5731510" cy="1861185"/>
+                    </a:xfrm>
+                    <a:prstGeom prst="rect">
+                      <a:avLst/>
+                    </a:prstGeom>
+                  </pic:spPr>
+                </pic:pic>
+              </a:graphicData>
+            </a:graphic>
+          </wp:inline>
+        </w:drawing>
       </w:r>
     </w:p>
     <w:p>
@@ -1996,6 +2079,7 @@
   <w:style w:type="character" w:default="1" w:styleId="DefaultParagraphFont">
     <w:name w:val="Default Paragraph Font"/>
     <w:uiPriority w:val="1"/>
+    <w:semiHidden/>
     <w:unhideWhenUsed/>
   </w:style>
   <w:style w:type="table" w:default="1" w:styleId="TableNormal">

</xml_diff>